<commit_message>
vault backup: 2025-11-19 19:05:48
</commit_message>
<xml_diff>
--- a/AI 对话平台部署与使用手册.docx
+++ b/AI 对话平台部署与使用手册.docx
@@ -193,8 +193,6 @@
         <w:t>├─ 📊 数据分析统计
 </w:t>
       </w:r>
-      <w:bookmarkStart w:id="0" w:name="_GoBack"/>
-      <w:bookmarkEnd w:id="0"/>
       <w:r>
         <w:rPr>
           <w:rFonts w:ascii="Consolas" w:hAnsi="Consolas" w:eastAsia="Consolas" w:cs="Consolas"/>
@@ -352,13 +350,82 @@
     <w:p>
       <w:pPr>
         <w:jc w:val="center"/>
+        <w:rPr>
+          <w:color w:val="999999"/>
+        </w:rPr>
       </w:pPr>
       <w:r>
         <w:rPr>
+          <w:rFonts w:ascii="宋体" w:hAnsi="宋体" w:eastAsia="宋体" w:cs="宋体"/>
+          <w:sz w:val="24"/>
+          <w:szCs w:val="24"/>
+        </w:rPr>
+        <w:drawing>
+          <wp:inline distT="0" distB="0" distL="114300" distR="114300">
+            <wp:extent cx="5730240" cy="3209925"/>
+            <wp:effectExtent l="0" t="0" r="3810" b="9525"/>
+            <wp:docPr id="1" name="图片 1" descr="IMG_256"/>
+            <wp:cNvGraphicFramePr>
+              <a:graphicFrameLocks xmlns:a="http://schemas.openxmlformats.org/drawingml/2006/main" noChangeAspect="1"/>
+            </wp:cNvGraphicFramePr>
+            <a:graphic xmlns:a="http://schemas.openxmlformats.org/drawingml/2006/main">
+              <a:graphicData uri="http://schemas.openxmlformats.org/drawingml/2006/picture">
+                <pic:pic xmlns:pic="http://schemas.openxmlformats.org/drawingml/2006/picture">
+                  <pic:nvPicPr>
+                    <pic:cNvPr id="1" name="图片 1" descr="IMG_256"/>
+                    <pic:cNvPicPr>
+                      <a:picLocks noChangeAspect="1"/>
+                    </pic:cNvPicPr>
+                  </pic:nvPicPr>
+                  <pic:blipFill>
+                    <a:blip r:embed="rId4"/>
+                    <a:stretch>
+                      <a:fillRect/>
+                    </a:stretch>
+                  </pic:blipFill>
+                  <pic:spPr>
+                    <a:xfrm>
+                      <a:off x="0" y="0"/>
+                      <a:ext cx="5730240" cy="3209925"/>
+                    </a:xfrm>
+                    <a:prstGeom prst="rect">
+                      <a:avLst/>
+                    </a:prstGeom>
+                    <a:noFill/>
+                    <a:ln w="9525">
+                      <a:noFill/>
+                    </a:ln>
+                  </pic:spPr>
+                </pic:pic>
+              </a:graphicData>
+            </a:graphic>
+          </wp:inline>
+        </w:drawing>
+      </w:r>
+    </w:p>
+    <w:p>
+      <w:pPr>
+        <w:jc w:val="center"/>
+        <w:rPr>
           <w:color w:val="999999"/>
         </w:rPr>
-        <w:t>──────────────────────────────────────────────────</w:t>
-      </w:r>
+      </w:pPr>
+    </w:p>
+    <w:p>
+      <w:pPr>
+        <w:jc w:val="center"/>
+        <w:rPr>
+          <w:color w:val="999999"/>
+        </w:rPr>
+      </w:pPr>
+    </w:p>
+    <w:p>
+      <w:pPr>
+        <w:jc w:val="center"/>
+        <w:rPr>
+          <w:color w:val="999999"/>
+        </w:rPr>
+      </w:pPr>
     </w:p>
     <w:p>
       <w:pPr>
@@ -3736,13 +3803,65 @@
       <w:pPr>
         <w:pStyle w:val="4"/>
         <w:spacing w:before="240" w:after="120"/>
-        <w:rPr>
-          <w:rFonts w:hint="eastAsia" w:eastAsia="宋体"/>
+      </w:pPr>
+      <w:r>
+        <w:t>3.1 快速部署（推荐）</w:t>
+      </w:r>
+    </w:p>
+    <w:p>
+      <w:pPr>
+        <w:rPr>
+          <w:rFonts w:hint="eastAsia"/>
           <w:lang w:eastAsia="zh-CN"/>
         </w:rPr>
       </w:pPr>
       <w:r>
-        <w:t>3.1 快速部署（推荐）</w:t>
+        <w:rPr>
+          <w:rFonts w:ascii="宋体" w:hAnsi="宋体" w:eastAsia="宋体" w:cs="宋体"/>
+          <w:sz w:val="24"/>
+          <w:szCs w:val="24"/>
+        </w:rPr>
+        <w:drawing>
+          <wp:inline distT="0" distB="0" distL="114300" distR="114300">
+            <wp:extent cx="5730240" cy="3216275"/>
+            <wp:effectExtent l="0" t="0" r="3810" b="3175"/>
+            <wp:docPr id="2" name="图片 2" descr="IMG_256"/>
+            <wp:cNvGraphicFramePr>
+              <a:graphicFrameLocks xmlns:a="http://schemas.openxmlformats.org/drawingml/2006/main" noChangeAspect="1"/>
+            </wp:cNvGraphicFramePr>
+            <a:graphic xmlns:a="http://schemas.openxmlformats.org/drawingml/2006/main">
+              <a:graphicData uri="http://schemas.openxmlformats.org/drawingml/2006/picture">
+                <pic:pic xmlns:pic="http://schemas.openxmlformats.org/drawingml/2006/picture">
+                  <pic:nvPicPr>
+                    <pic:cNvPr id="2" name="图片 2" descr="IMG_256"/>
+                    <pic:cNvPicPr>
+                      <a:picLocks noChangeAspect="1"/>
+                    </pic:cNvPicPr>
+                  </pic:nvPicPr>
+                  <pic:blipFill>
+                    <a:blip r:embed="rId5"/>
+                    <a:stretch>
+                      <a:fillRect/>
+                    </a:stretch>
+                  </pic:blipFill>
+                  <pic:spPr>
+                    <a:xfrm>
+                      <a:off x="0" y="0"/>
+                      <a:ext cx="5730240" cy="3216275"/>
+                    </a:xfrm>
+                    <a:prstGeom prst="rect">
+                      <a:avLst/>
+                    </a:prstGeom>
+                    <a:noFill/>
+                    <a:ln w="9525">
+                      <a:noFill/>
+                    </a:ln>
+                  </pic:spPr>
+                </pic:pic>
+              </a:graphicData>
+            </a:graphic>
+          </wp:inline>
+        </w:drawing>
       </w:r>
     </w:p>
     <w:p>
@@ -6721,13 +6840,65 @@
       <w:pPr>
         <w:pStyle w:val="3"/>
         <w:spacing w:before="240" w:after="120"/>
-        <w:rPr>
-          <w:rFonts w:hint="eastAsia" w:eastAsia="宋体"/>
+      </w:pPr>
+      <w:r>
+        <w:t>第四章：初始化配置</w:t>
+      </w:r>
+    </w:p>
+    <w:p>
+      <w:pPr>
+        <w:rPr>
+          <w:rFonts w:hint="eastAsia"/>
           <w:lang w:eastAsia="zh-CN"/>
         </w:rPr>
       </w:pPr>
       <w:r>
-        <w:t>第四章：初始化配置</w:t>
+        <w:rPr>
+          <w:rFonts w:ascii="宋体" w:hAnsi="宋体" w:eastAsia="宋体" w:cs="宋体"/>
+          <w:sz w:val="24"/>
+          <w:szCs w:val="24"/>
+        </w:rPr>
+        <w:drawing>
+          <wp:inline distT="0" distB="0" distL="114300" distR="114300">
+            <wp:extent cx="5730240" cy="3202940"/>
+            <wp:effectExtent l="0" t="0" r="3810" b="16510"/>
+            <wp:docPr id="3" name="图片 3" descr="IMG_256"/>
+            <wp:cNvGraphicFramePr>
+              <a:graphicFrameLocks xmlns:a="http://schemas.openxmlformats.org/drawingml/2006/main" noChangeAspect="1"/>
+            </wp:cNvGraphicFramePr>
+            <a:graphic xmlns:a="http://schemas.openxmlformats.org/drawingml/2006/main">
+              <a:graphicData uri="http://schemas.openxmlformats.org/drawingml/2006/picture">
+                <pic:pic xmlns:pic="http://schemas.openxmlformats.org/drawingml/2006/picture">
+                  <pic:nvPicPr>
+                    <pic:cNvPr id="3" name="图片 3" descr="IMG_256"/>
+                    <pic:cNvPicPr>
+                      <a:picLocks noChangeAspect="1"/>
+                    </pic:cNvPicPr>
+                  </pic:nvPicPr>
+                  <pic:blipFill>
+                    <a:blip r:embed="rId6"/>
+                    <a:stretch>
+                      <a:fillRect/>
+                    </a:stretch>
+                  </pic:blipFill>
+                  <pic:spPr>
+                    <a:xfrm>
+                      <a:off x="0" y="0"/>
+                      <a:ext cx="5730240" cy="3202940"/>
+                    </a:xfrm>
+                    <a:prstGeom prst="rect">
+                      <a:avLst/>
+                    </a:prstGeom>
+                    <a:noFill/>
+                    <a:ln w="9525">
+                      <a:noFill/>
+                    </a:ln>
+                  </pic:spPr>
+                </pic:pic>
+              </a:graphicData>
+            </a:graphic>
+          </wp:inline>
+        </w:drawing>
       </w:r>
     </w:p>
     <w:p>
@@ -15212,7 +15383,17 @@
           <w:sz w:val="20"/>
           <w:szCs w:val="20"/>
         </w:rPr>
-        <w:t xml:space="preserve">   │ 1. 相似度 0.95 - 如何重置密码        │
+        <w:t xml:space="preserve">   │ 1. 相似度 0.95 - 如何重置密码    </w:t>
+      </w:r>
+      <w:bookmarkStart w:id="0" w:name="_GoBack"/>
+      <w:bookmarkEnd w:id="0"/>
+      <w:r>
+        <w:rPr>
+          <w:rFonts w:ascii="Consolas" w:hAnsi="Consolas" w:eastAsia="Consolas" w:cs="Consolas"/>
+          <w:sz w:val="20"/>
+          <w:szCs w:val="20"/>
+        </w:rPr>
+        <w:t xml:space="preserve">    │
 </w:t>
       </w:r>
       <w:r>
@@ -15299,13 +15480,65 @@
       <w:pPr>
         <w:pStyle w:val="4"/>
         <w:spacing w:before="240" w:after="120"/>
-        <w:rPr>
-          <w:rFonts w:hint="eastAsia" w:eastAsia="宋体"/>
+      </w:pPr>
+      <w:r>
+        <w:t>6.4 发布应用</w:t>
+      </w:r>
+    </w:p>
+    <w:p>
+      <w:pPr>
+        <w:rPr>
+          <w:rFonts w:hint="eastAsia"/>
           <w:lang w:eastAsia="zh-CN"/>
         </w:rPr>
       </w:pPr>
       <w:r>
-        <w:t>6.4 发布应用</w:t>
+        <w:rPr>
+          <w:rFonts w:ascii="宋体" w:hAnsi="宋体" w:eastAsia="宋体" w:cs="宋体"/>
+          <w:sz w:val="24"/>
+          <w:szCs w:val="24"/>
+        </w:rPr>
+        <w:drawing>
+          <wp:inline distT="0" distB="0" distL="114300" distR="114300">
+            <wp:extent cx="5730240" cy="3202940"/>
+            <wp:effectExtent l="0" t="0" r="3810" b="16510"/>
+            <wp:docPr id="4" name="图片 4" descr="IMG_256"/>
+            <wp:cNvGraphicFramePr>
+              <a:graphicFrameLocks xmlns:a="http://schemas.openxmlformats.org/drawingml/2006/main" noChangeAspect="1"/>
+            </wp:cNvGraphicFramePr>
+            <a:graphic xmlns:a="http://schemas.openxmlformats.org/drawingml/2006/main">
+              <a:graphicData uri="http://schemas.openxmlformats.org/drawingml/2006/picture">
+                <pic:pic xmlns:pic="http://schemas.openxmlformats.org/drawingml/2006/picture">
+                  <pic:nvPicPr>
+                    <pic:cNvPr id="4" name="图片 4" descr="IMG_256"/>
+                    <pic:cNvPicPr>
+                      <a:picLocks noChangeAspect="1"/>
+                    </pic:cNvPicPr>
+                  </pic:nvPicPr>
+                  <pic:blipFill>
+                    <a:blip r:embed="rId7"/>
+                    <a:stretch>
+                      <a:fillRect/>
+                    </a:stretch>
+                  </pic:blipFill>
+                  <pic:spPr>
+                    <a:xfrm>
+                      <a:off x="0" y="0"/>
+                      <a:ext cx="5730240" cy="3202940"/>
+                    </a:xfrm>
+                    <a:prstGeom prst="rect">
+                      <a:avLst/>
+                    </a:prstGeom>
+                    <a:noFill/>
+                    <a:ln w="9525">
+                      <a:noFill/>
+                    </a:ln>
+                  </pic:spPr>
+                </pic:pic>
+              </a:graphicData>
+            </a:graphic>
+          </wp:inline>
+        </w:drawing>
       </w:r>
     </w:p>
     <w:p>
@@ -39302,7 +39535,7 @@
   <w:docDefaults>
     <w:rPrDefault>
       <w:rPr>
-        <w:rFonts w:asciiTheme="minorHAnsi" w:hAnsiTheme="minorHAnsi" w:eastAsiaTheme="minorEastAsia" w:cstheme="minorBidi"/>
+        <w:rFonts w:ascii="Times New Roman" w:hAnsi="Times New Roman" w:eastAsia="宋体" w:cs="Times New Roman"/>
       </w:rPr>
     </w:rPrDefault>
     <w:pPrDefault/>

</xml_diff>